<commit_message>
added text to resume page and updated resume image and download
</commit_message>
<xml_diff>
--- a/resources/Jason_Huynh_Resume_24.docx
+++ b/resources/Jason_Huynh_Resume_24.docx
@@ -194,7 +194,14 @@
           <w:sz w:val="22"/>
           <w:szCs w:val="22"/>
         </w:rPr>
-        <w:t xml:space="preserve">Expected Graduation: </w:t>
+        <w:t>Expected Graduation</w:t>
+      </w:r>
+      <w:r>
+        <w:rPr>
+          <w:sz w:val="22"/>
+          <w:szCs w:val="22"/>
+        </w:rPr>
+        <w:t xml:space="preserve">: </w:t>
       </w:r>
       <w:r>
         <w:rPr>
@@ -221,10 +228,19 @@
       </w:pPr>
       <w:r>
         <w:rPr>
-          <w:sz w:val="22"/>
-          <w:szCs w:val="22"/>
-        </w:rPr>
-        <w:t>GPA:</w:t>
+          <w:b/>
+          <w:bCs/>
+          <w:sz w:val="22"/>
+          <w:szCs w:val="22"/>
+        </w:rPr>
+        <w:t>GPA</w:t>
+      </w:r>
+      <w:r>
+        <w:rPr>
+          <w:sz w:val="22"/>
+          <w:szCs w:val="22"/>
+        </w:rPr>
+        <w:t>:</w:t>
       </w:r>
       <w:r>
         <w:rPr>
@@ -239,6 +255,47 @@
           <w:szCs w:val="22"/>
         </w:rPr>
         <w:t>4.0</w:t>
+      </w:r>
+    </w:p>
+    <w:p>
+      <w:pPr>
+        <w:pStyle w:val="ResumeAlignRight"/>
+        <w:rPr>
+          <w:sz w:val="22"/>
+          <w:szCs w:val="22"/>
+        </w:rPr>
+      </w:pPr>
+      <w:r>
+        <w:rPr>
+          <w:b/>
+          <w:bCs/>
+          <w:sz w:val="22"/>
+          <w:szCs w:val="22"/>
+        </w:rPr>
+        <w:t>Relevant Coursework</w:t>
+      </w:r>
+      <w:r>
+        <w:rPr>
+          <w:sz w:val="22"/>
+          <w:szCs w:val="22"/>
+        </w:rPr>
+        <w:t>:</w:t>
+      </w:r>
+      <w:r>
+        <w:rPr>
+          <w:b/>
+          <w:bCs/>
+          <w:sz w:val="22"/>
+          <w:szCs w:val="22"/>
+        </w:rPr>
+        <w:t xml:space="preserve"> </w:t>
+      </w:r>
+      <w:r>
+        <w:rPr>
+          <w:sz w:val="22"/>
+          <w:szCs w:val="22"/>
+        </w:rPr>
+        <w:t>Program Design and Concepts, Discrete Structures for Computing, Data Structures and Algorithms, Programming Languages, Foundations of Software Engineering, Design and Analysis of Algorithms</w:t>
       </w:r>
     </w:p>
     <w:p>
@@ -498,7 +555,23 @@
           <w:sz w:val="22"/>
           <w:szCs w:val="22"/>
         </w:rPr>
-        <w:t>Created an automated alert using the Cron utility resulting in the elimination of a time-consuming monthly task.</w:t>
+        <w:t xml:space="preserve">Created an automated alert using the Cron utility resulting in the elimination of a </w:t>
+      </w:r>
+      <w:proofErr w:type="gramStart"/>
+      <w:r>
+        <w:rPr>
+          <w:sz w:val="22"/>
+          <w:szCs w:val="22"/>
+        </w:rPr>
+        <w:t>1.5 hour</w:t>
+      </w:r>
+      <w:proofErr w:type="gramEnd"/>
+      <w:r>
+        <w:rPr>
+          <w:sz w:val="22"/>
+          <w:szCs w:val="22"/>
+        </w:rPr>
+        <w:t xml:space="preserve"> monthly task.</w:t>
       </w:r>
     </w:p>
     <w:p>
@@ -615,7 +688,14 @@
           <w:sz w:val="22"/>
           <w:szCs w:val="22"/>
         </w:rPr>
-        <w:t xml:space="preserve"> Perspective tool.</w:t>
+        <w:t xml:space="preserve"> </w:t>
+      </w:r>
+      <w:r>
+        <w:rPr>
+          <w:sz w:val="22"/>
+          <w:szCs w:val="22"/>
+        </w:rPr>
+        <w:t>data visualization software (Perspective).</w:t>
       </w:r>
     </w:p>
     <w:p>
@@ -800,7 +880,7 @@
           <w:sz w:val="22"/>
           <w:szCs w:val="22"/>
         </w:rPr>
-        <w:t xml:space="preserve"> live chat room application using Python, Flask, and </w:t>
+        <w:t xml:space="preserve"> live chat room app using Python, Flask, and </w:t>
       </w:r>
       <w:proofErr w:type="spellStart"/>
       <w:r>
@@ -883,6 +963,179 @@
     <w:p>
       <w:pPr>
         <w:pStyle w:val="ResumeAlignRight"/>
+        <w:ind w:left="360"/>
+        <w:rPr>
+          <w:sz w:val="22"/>
+          <w:szCs w:val="22"/>
+        </w:rPr>
+      </w:pPr>
+      <w:r>
+        <w:rPr>
+          <w:sz w:val="22"/>
+          <w:szCs w:val="22"/>
+        </w:rPr>
+        <w:t xml:space="preserve">Developed a URL shortening service using </w:t>
+      </w:r>
+      <w:r>
+        <w:rPr>
+          <w:sz w:val="22"/>
+          <w:szCs w:val="22"/>
+        </w:rPr>
+        <w:t xml:space="preserve">Python and Flask, </w:t>
+      </w:r>
+      <w:r>
+        <w:rPr>
+          <w:sz w:val="22"/>
+          <w:szCs w:val="22"/>
+        </w:rPr>
+        <w:t>implementing collision-resistant</w:t>
+      </w:r>
+      <w:r>
+        <w:rPr>
+          <w:sz w:val="22"/>
+          <w:szCs w:val="22"/>
+        </w:rPr>
+        <w:t xml:space="preserve">, </w:t>
+      </w:r>
+      <w:r>
+        <w:rPr>
+          <w:sz w:val="22"/>
+          <w:szCs w:val="22"/>
+        </w:rPr>
+        <w:t xml:space="preserve">hash generation and achieving a </w:t>
+      </w:r>
+      <w:r>
+        <w:rPr>
+          <w:sz w:val="22"/>
+          <w:szCs w:val="22"/>
+        </w:rPr>
+        <w:t>50</w:t>
+      </w:r>
+      <w:r>
+        <w:rPr>
+          <w:sz w:val="22"/>
+          <w:szCs w:val="22"/>
+        </w:rPr>
+        <w:t>% reduction in URL length</w:t>
+      </w:r>
+      <w:r>
+        <w:rPr>
+          <w:sz w:val="22"/>
+          <w:szCs w:val="22"/>
+        </w:rPr>
+        <w:t xml:space="preserve">, </w:t>
+      </w:r>
+      <w:r>
+        <w:rPr>
+          <w:sz w:val="22"/>
+          <w:szCs w:val="22"/>
+        </w:rPr>
+        <w:t>while maintaining 100% redirect accuracy.</w:t>
+      </w:r>
+    </w:p>
+    <w:p>
+      <w:pPr>
+        <w:pStyle w:val="ResumeAlignRight"/>
+        <w:tabs>
+          <w:tab w:val="left" w:pos="360"/>
+        </w:tabs>
+        <w:rPr>
+          <w:sz w:val="22"/>
+          <w:szCs w:val="22"/>
+        </w:rPr>
+      </w:pPr>
+    </w:p>
+    <w:p>
+      <w:pPr>
+        <w:pStyle w:val="ResumeAlignRight"/>
+        <w:pBdr>
+          <w:bottom w:val="single" w:sz="4" w:space="1" w:color="auto"/>
+        </w:pBdr>
+        <w:tabs>
+          <w:tab w:val="left" w:pos="360"/>
+        </w:tabs>
+        <w:rPr>
+          <w:sz w:val="22"/>
+          <w:szCs w:val="22"/>
+        </w:rPr>
+      </w:pPr>
+      <w:r>
+        <w:rPr>
+          <w:b/>
+          <w:sz w:val="22"/>
+          <w:szCs w:val="22"/>
+        </w:rPr>
+        <w:t>STUDENT ORGANIZATIONS</w:t>
+      </w:r>
+    </w:p>
+    <w:p>
+      <w:pPr>
+        <w:pStyle w:val="ResumeAlignRight"/>
+        <w:tabs>
+          <w:tab w:val="left" w:pos="360"/>
+        </w:tabs>
+        <w:rPr>
+          <w:sz w:val="22"/>
+          <w:szCs w:val="22"/>
+        </w:rPr>
+      </w:pPr>
+      <w:r>
+        <w:rPr>
+          <w:b/>
+          <w:sz w:val="22"/>
+          <w:szCs w:val="22"/>
+        </w:rPr>
+        <w:t>Filipino Student Association</w:t>
+      </w:r>
+    </w:p>
+    <w:p>
+      <w:pPr>
+        <w:pStyle w:val="ResumeAlignRight"/>
+        <w:tabs>
+          <w:tab w:val="left" w:pos="360"/>
+        </w:tabs>
+        <w:rPr>
+          <w:sz w:val="22"/>
+          <w:szCs w:val="22"/>
+        </w:rPr>
+      </w:pPr>
+      <w:r>
+        <w:rPr>
+          <w:i/>
+          <w:sz w:val="22"/>
+          <w:szCs w:val="22"/>
+        </w:rPr>
+        <w:t>Soccer Team Captain/Coordinator</w:t>
+      </w:r>
+      <w:r>
+        <w:rPr>
+          <w:sz w:val="22"/>
+          <w:szCs w:val="22"/>
+        </w:rPr>
+        <w:tab/>
+      </w:r>
+      <w:r>
+        <w:rPr>
+          <w:i/>
+          <w:iCs/>
+          <w:sz w:val="22"/>
+          <w:szCs w:val="22"/>
+        </w:rPr>
+        <w:t>Spring 202</w:t>
+      </w:r>
+      <w:r>
+        <w:rPr>
+          <w:i/>
+          <w:iCs/>
+          <w:sz w:val="22"/>
+          <w:szCs w:val="22"/>
+        </w:rPr>
+        <w:t>4</w:t>
+      </w:r>
+    </w:p>
+    <w:p>
+      <w:pPr>
+        <w:pStyle w:val="ResumeAlignRight"/>
         <w:numPr>
           <w:ilvl w:val="0"/>
           <w:numId w:val="2"/>
@@ -897,110 +1150,21 @@
           <w:szCs w:val="22"/>
         </w:rPr>
       </w:pPr>
-      <w:r>
-        <w:rPr>
-          <w:sz w:val="22"/>
-          <w:szCs w:val="22"/>
-        </w:rPr>
-        <w:t>Created a program that enabled users to take long and complex URLs and convert them into shorter, more manageable links</w:t>
-      </w:r>
-      <w:r>
-        <w:rPr>
-          <w:sz w:val="22"/>
-          <w:szCs w:val="22"/>
-        </w:rPr>
-        <w:t xml:space="preserve"> that are more easily shared on platforms with character limits such as social media platforms.</w:t>
-      </w:r>
-    </w:p>
-    <w:p>
-      <w:pPr>
-        <w:pStyle w:val="ResumeAlignRight"/>
-        <w:tabs>
-          <w:tab w:val="left" w:pos="360"/>
-        </w:tabs>
-        <w:rPr>
-          <w:sz w:val="22"/>
-          <w:szCs w:val="22"/>
-        </w:rPr>
-      </w:pPr>
-    </w:p>
-    <w:p>
-      <w:pPr>
-        <w:pStyle w:val="ResumeAlignRight"/>
-        <w:pBdr>
-          <w:bottom w:val="single" w:sz="4" w:space="1" w:color="auto"/>
-        </w:pBdr>
-        <w:tabs>
-          <w:tab w:val="left" w:pos="360"/>
-        </w:tabs>
-        <w:rPr>
-          <w:sz w:val="22"/>
-          <w:szCs w:val="22"/>
-        </w:rPr>
-      </w:pPr>
-      <w:r>
-        <w:rPr>
-          <w:b/>
-          <w:sz w:val="22"/>
-          <w:szCs w:val="22"/>
-        </w:rPr>
-        <w:t>STUDENT ORGANIZATIONS</w:t>
-      </w:r>
-    </w:p>
-    <w:p>
-      <w:pPr>
-        <w:pStyle w:val="ResumeAlignRight"/>
-        <w:tabs>
-          <w:tab w:val="left" w:pos="360"/>
-        </w:tabs>
-        <w:rPr>
-          <w:sz w:val="22"/>
-          <w:szCs w:val="22"/>
-        </w:rPr>
-      </w:pPr>
-      <w:r>
-        <w:rPr>
-          <w:b/>
-          <w:sz w:val="22"/>
-          <w:szCs w:val="22"/>
-        </w:rPr>
-        <w:t>Filipino Student Association</w:t>
-      </w:r>
-    </w:p>
-    <w:p>
-      <w:pPr>
-        <w:pStyle w:val="ResumeAlignRight"/>
-        <w:tabs>
-          <w:tab w:val="left" w:pos="360"/>
-        </w:tabs>
-        <w:rPr>
-          <w:sz w:val="22"/>
-          <w:szCs w:val="22"/>
-        </w:rPr>
-      </w:pPr>
-      <w:r>
-        <w:rPr>
-          <w:i/>
-          <w:sz w:val="22"/>
-          <w:szCs w:val="22"/>
-        </w:rPr>
-        <w:t>Soccer Team Captain/Coordinator</w:t>
-      </w:r>
-      <w:r>
-        <w:rPr>
-          <w:sz w:val="22"/>
-          <w:szCs w:val="22"/>
-        </w:rPr>
-        <w:tab/>
-      </w:r>
-      <w:r>
-        <w:rPr>
-          <w:i/>
-          <w:iCs/>
-          <w:sz w:val="22"/>
-          <w:szCs w:val="22"/>
-        </w:rPr>
-        <w:t>Spring 2023</w:t>
+      <w:proofErr w:type="gramStart"/>
+      <w:r>
+        <w:rPr>
+          <w:sz w:val="22"/>
+          <w:szCs w:val="22"/>
+        </w:rPr>
+        <w:t>Organized team practices,</w:t>
+      </w:r>
+      <w:proofErr w:type="gramEnd"/>
+      <w:r>
+        <w:rPr>
+          <w:sz w:val="22"/>
+          <w:szCs w:val="22"/>
+        </w:rPr>
+        <w:t xml:space="preserve"> registered and organized intramural matches, and recruited new members.</w:t>
       </w:r>
     </w:p>
     <w:p>
@@ -1020,40 +1184,6 @@
           <w:szCs w:val="22"/>
         </w:rPr>
       </w:pPr>
-      <w:proofErr w:type="gramStart"/>
-      <w:r>
-        <w:rPr>
-          <w:sz w:val="22"/>
-          <w:szCs w:val="22"/>
-        </w:rPr>
-        <w:t>Organized team practices,</w:t>
-      </w:r>
-      <w:proofErr w:type="gramEnd"/>
-      <w:r>
-        <w:rPr>
-          <w:sz w:val="22"/>
-          <w:szCs w:val="22"/>
-        </w:rPr>
-        <w:t xml:space="preserve"> registered and organized intramural matches, and recruited new members.</w:t>
-      </w:r>
-    </w:p>
-    <w:p>
-      <w:pPr>
-        <w:pStyle w:val="ResumeAlignRight"/>
-        <w:numPr>
-          <w:ilvl w:val="0"/>
-          <w:numId w:val="2"/>
-        </w:numPr>
-        <w:tabs>
-          <w:tab w:val="clear" w:pos="4584"/>
-          <w:tab w:val="num" w:pos="360"/>
-        </w:tabs>
-        <w:ind w:left="360"/>
-        <w:rPr>
-          <w:sz w:val="22"/>
-          <w:szCs w:val="22"/>
-        </w:rPr>
-      </w:pPr>
       <w:r>
         <w:rPr>
           <w:sz w:val="22"/>
@@ -1338,14 +1468,7 @@
           <w:sz w:val="22"/>
           <w:szCs w:val="22"/>
         </w:rPr>
-        <w:t xml:space="preserve">, </w:t>
-      </w:r>
-      <w:r>
-        <w:rPr>
-          <w:sz w:val="22"/>
-          <w:szCs w:val="22"/>
-        </w:rPr>
-        <w:t>Haskell, Assembly, LaTeX</w:t>
+        <w:t>, Haskell, Assembly, LaTeX</w:t>
       </w:r>
     </w:p>
     <w:p>
@@ -1403,15 +1526,6 @@
         </w:rPr>
         <w:t>Eligible to work in the U.S. with no restrictions</w:t>
       </w:r>
-    </w:p>
-    <w:p>
-      <w:pPr>
-        <w:pStyle w:val="ResumeAlignRight"/>
-        <w:rPr>
-          <w:sz w:val="22"/>
-          <w:szCs w:val="22"/>
-        </w:rPr>
-      </w:pPr>
     </w:p>
     <w:sectPr>
       <w:pgSz w:w="12240" w:h="15840"/>

</xml_diff>